<commit_message>
Updated user testing plan
</commit_message>
<xml_diff>
--- a/Project Docs/User Testing/User Testing Plan.docx
+++ b/Project Docs/User Testing/User Testing Plan.docx
@@ -42,7 +42,19 @@
     </w:p>
     <w:p>
       <w:r>
-        <w:t xml:space="preserve">The tablet will be set up by the Aquarium Staff. They will select the event “User Testing” and then get up the age selection screen. </w:t>
+        <w:t xml:space="preserve">The tablet will be set up by the Aquarium Staff. They will </w:t>
+      </w:r>
+      <w:r>
+        <w:t>enter a random number for the event</w:t>
+      </w:r>
+      <w:r>
+        <w:t xml:space="preserve"> and then get up the </w:t>
+      </w:r>
+      <w:r>
+        <w:t>drawing</w:t>
+      </w:r>
+      <w:r>
+        <w:t xml:space="preserve"> screen. </w:t>
       </w:r>
     </w:p>
     <w:p>
@@ -94,12 +106,43 @@
       </w:r>
     </w:p>
     <w:p>
+      <w:r>
+        <w:t>How was the colour selection?</w:t>
+      </w:r>
+    </w:p>
+    <w:p>
+      <w:r>
+        <w:t>What colours should be added?</w:t>
+      </w:r>
+    </w:p>
+    <w:p>
+      <w:r>
+        <w:t>Do the icons make sense?</w:t>
+      </w:r>
+    </w:p>
+    <w:p>
+      <w:pPr>
+        <w:pStyle w:val="Heading2"/>
+      </w:pPr>
+      <w:r>
+        <w:t>Notes From Tester</w:t>
+      </w:r>
+    </w:p>
+    <w:p>
+      <w:r>
+        <w:t>The focus for the tester is to see what questions are asked during the test. What kind of instructions the participant may ask, and make note of any struggles that the participant may have with the application</w:t>
+      </w:r>
+    </w:p>
+    <w:p>
       <w:pPr>
         <w:pStyle w:val="Heading1"/>
       </w:pPr>
       <w:r>
         <w:t>Admin Application</w:t>
       </w:r>
+      <w:r>
+        <w:t>:</w:t>
+      </w:r>
     </w:p>
     <w:p>
       <w:r>
@@ -121,6 +164,7 @@
         <w:t>Once complete. They will be asked to fill out a questionnaire:</w:t>
       </w:r>
     </w:p>
+    <w:p/>
     <w:p/>
     <w:sectPr>
       <w:pgSz w:w="11906" w:h="16838"/>

</xml_diff>

<commit_message>
Added some Auth0 sequence digrams. Updated user testing plan with questionarre for Admin Portal
</commit_message>
<xml_diff>
--- a/Project Docs/User Testing/User Testing Plan.docx
+++ b/Project Docs/User Testing/User Testing Plan.docx
@@ -15,8 +15,13 @@
     </w:p>
     <w:p>
       <w:r>
-        <w:t>Drawing App – To be completed by the Aquarium Staff on visitors</w:t>
-      </w:r>
+        <w:t xml:space="preserve">Drawing App – To be completed by the Aquarium Staff on </w:t>
+      </w:r>
+      <w:proofErr w:type="gramStart"/>
+      <w:r>
+        <w:t>visitors</w:t>
+      </w:r>
+      <w:proofErr w:type="gramEnd"/>
     </w:p>
     <w:p>
       <w:r>
@@ -59,7 +64,15 @@
     </w:p>
     <w:p>
       <w:r>
-        <w:t>The Tablet will then be handed to the participant where they can continue to enter their age and proceed to create a drawing. The drawing should take no more that 5 minutes. The participant will then submit their drawing.</w:t>
+        <w:t xml:space="preserve">The Tablet will then be handed to the participant where they can continue to enter their age and proceed to create a drawing. The drawing should take no more </w:t>
+      </w:r>
+      <w:proofErr w:type="spellStart"/>
+      <w:r>
+        <w:t>that</w:t>
+      </w:r>
+      <w:proofErr w:type="spellEnd"/>
+      <w:r>
+        <w:t xml:space="preserve"> 5 minutes. The participant will then submit their drawing.</w:t>
       </w:r>
     </w:p>
     <w:p>
@@ -130,8 +143,13 @@
     </w:p>
     <w:p>
       <w:r>
-        <w:t>The focus for the tester is to see what questions are asked during the test. What kind of instructions the participant may ask, and make note of any struggles that the participant may have with the application</w:t>
-      </w:r>
+        <w:t xml:space="preserve">The focus for the tester is to see what questions are asked during the test. What kind of instructions the participant may ask, and make note of any struggles that the participant may have with the </w:t>
+      </w:r>
+      <w:proofErr w:type="gramStart"/>
+      <w:r>
+        <w:t>application</w:t>
+      </w:r>
+      <w:proofErr w:type="gramEnd"/>
     </w:p>
     <w:p>
       <w:pPr>
@@ -164,6 +182,176 @@
         <w:t>Once complete. They will be asked to fill out a questionnaire:</w:t>
       </w:r>
     </w:p>
+    <w:p>
+      <w:pPr>
+        <w:numPr>
+          <w:ilvl w:val="0"/>
+          <w:numId w:val="1"/>
+        </w:numPr>
+        <w:spacing w:before="100" w:beforeAutospacing="1" w:after="100" w:afterAutospacing="1" w:line="240" w:lineRule="auto"/>
+        <w:rPr>
+          <w:rFonts w:ascii="Segoe UI" w:eastAsia="Times New Roman" w:hAnsi="Segoe UI" w:cs="Segoe UI"/>
+          <w:sz w:val="21"/>
+          <w:szCs w:val="21"/>
+          <w:lang w:eastAsia="en-GB"/>
+        </w:rPr>
+      </w:pPr>
+      <w:r>
+        <w:rPr>
+          <w:rFonts w:ascii="Segoe UI" w:eastAsia="Times New Roman" w:hAnsi="Segoe UI" w:cs="Segoe UI"/>
+          <w:sz w:val="21"/>
+          <w:szCs w:val="21"/>
+          <w:lang w:eastAsia="en-GB"/>
+        </w:rPr>
+        <w:lastRenderedPageBreak/>
+        <w:t>Does the portal seem easy to navigate?</w:t>
+      </w:r>
+    </w:p>
+    <w:p>
+      <w:pPr>
+        <w:numPr>
+          <w:ilvl w:val="0"/>
+          <w:numId w:val="1"/>
+        </w:numPr>
+        <w:spacing w:before="100" w:beforeAutospacing="1" w:after="100" w:afterAutospacing="1" w:line="240" w:lineRule="auto"/>
+        <w:rPr>
+          <w:rFonts w:ascii="Segoe UI" w:eastAsia="Times New Roman" w:hAnsi="Segoe UI" w:cs="Segoe UI"/>
+          <w:sz w:val="21"/>
+          <w:szCs w:val="21"/>
+          <w:lang w:eastAsia="en-GB"/>
+        </w:rPr>
+      </w:pPr>
+      <w:r>
+        <w:rPr>
+          <w:rFonts w:ascii="Segoe UI" w:eastAsia="Times New Roman" w:hAnsi="Segoe UI" w:cs="Segoe UI"/>
+          <w:sz w:val="21"/>
+          <w:szCs w:val="21"/>
+          <w:lang w:eastAsia="en-GB"/>
+        </w:rPr>
+        <w:t>Is there anything you think that's missing from the dashboard?</w:t>
+      </w:r>
+    </w:p>
+    <w:p>
+      <w:pPr>
+        <w:numPr>
+          <w:ilvl w:val="0"/>
+          <w:numId w:val="1"/>
+        </w:numPr>
+        <w:spacing w:before="100" w:beforeAutospacing="1" w:after="100" w:afterAutospacing="1" w:line="240" w:lineRule="auto"/>
+        <w:rPr>
+          <w:rFonts w:ascii="Segoe UI" w:eastAsia="Times New Roman" w:hAnsi="Segoe UI" w:cs="Segoe UI"/>
+          <w:sz w:val="21"/>
+          <w:szCs w:val="21"/>
+          <w:lang w:eastAsia="en-GB"/>
+        </w:rPr>
+      </w:pPr>
+      <w:r>
+        <w:rPr>
+          <w:rFonts w:ascii="Segoe UI" w:eastAsia="Times New Roman" w:hAnsi="Segoe UI" w:cs="Segoe UI"/>
+          <w:sz w:val="21"/>
+          <w:szCs w:val="21"/>
+          <w:lang w:eastAsia="en-GB"/>
+        </w:rPr>
+        <w:t>Is there anything missing in the scoring view? any additional information you'd like to be displayed or collected?</w:t>
+      </w:r>
+    </w:p>
+    <w:p>
+      <w:pPr>
+        <w:numPr>
+          <w:ilvl w:val="0"/>
+          <w:numId w:val="1"/>
+        </w:numPr>
+        <w:spacing w:before="100" w:beforeAutospacing="1" w:after="100" w:afterAutospacing="1" w:line="240" w:lineRule="auto"/>
+        <w:rPr>
+          <w:rFonts w:ascii="Segoe UI" w:eastAsia="Times New Roman" w:hAnsi="Segoe UI" w:cs="Segoe UI"/>
+          <w:sz w:val="21"/>
+          <w:szCs w:val="21"/>
+          <w:lang w:eastAsia="en-GB"/>
+        </w:rPr>
+      </w:pPr>
+      <w:r>
+        <w:rPr>
+          <w:rFonts w:ascii="Segoe UI" w:eastAsia="Times New Roman" w:hAnsi="Segoe UI" w:cs="Segoe UI"/>
+          <w:sz w:val="21"/>
+          <w:szCs w:val="21"/>
+          <w:lang w:eastAsia="en-GB"/>
+        </w:rPr>
+        <w:t>What are your thoughts about the scoring process in general? Does it match your current workflow?</w:t>
+      </w:r>
+    </w:p>
+    <w:p>
+      <w:pPr>
+        <w:numPr>
+          <w:ilvl w:val="0"/>
+          <w:numId w:val="1"/>
+        </w:numPr>
+        <w:spacing w:before="100" w:beforeAutospacing="1" w:after="100" w:afterAutospacing="1" w:line="240" w:lineRule="auto"/>
+        <w:rPr>
+          <w:rFonts w:ascii="Segoe UI" w:eastAsia="Times New Roman" w:hAnsi="Segoe UI" w:cs="Segoe UI"/>
+          <w:sz w:val="21"/>
+          <w:szCs w:val="21"/>
+          <w:lang w:eastAsia="en-GB"/>
+        </w:rPr>
+      </w:pPr>
+      <w:r>
+        <w:rPr>
+          <w:rFonts w:ascii="Segoe UI" w:eastAsia="Times New Roman" w:hAnsi="Segoe UI" w:cs="Segoe UI"/>
+          <w:sz w:val="21"/>
+          <w:szCs w:val="21"/>
+          <w:lang w:eastAsia="en-GB"/>
+        </w:rPr>
+        <w:t>Is there anything missing from the portal in general?</w:t>
+      </w:r>
+    </w:p>
+    <w:p>
+      <w:pPr>
+        <w:numPr>
+          <w:ilvl w:val="0"/>
+          <w:numId w:val="1"/>
+        </w:numPr>
+        <w:spacing w:before="100" w:beforeAutospacing="1" w:after="100" w:afterAutospacing="1" w:line="240" w:lineRule="auto"/>
+        <w:rPr>
+          <w:rFonts w:ascii="Segoe UI" w:eastAsia="Times New Roman" w:hAnsi="Segoe UI" w:cs="Segoe UI"/>
+          <w:sz w:val="21"/>
+          <w:szCs w:val="21"/>
+          <w:lang w:eastAsia="en-GB"/>
+        </w:rPr>
+      </w:pPr>
+      <w:r>
+        <w:rPr>
+          <w:rFonts w:ascii="Segoe UI" w:eastAsia="Times New Roman" w:hAnsi="Segoe UI" w:cs="Segoe UI"/>
+          <w:sz w:val="21"/>
+          <w:szCs w:val="21"/>
+          <w:lang w:eastAsia="en-GB"/>
+        </w:rPr>
+        <w:t>Is it clear how to add new records, scores, etc?</w:t>
+      </w:r>
+    </w:p>
+    <w:p>
+      <w:pPr>
+        <w:numPr>
+          <w:ilvl w:val="0"/>
+          <w:numId w:val="1"/>
+        </w:numPr>
+        <w:spacing w:before="100" w:beforeAutospacing="1" w:after="100" w:afterAutospacing="1" w:line="240" w:lineRule="auto"/>
+        <w:rPr>
+          <w:rFonts w:ascii="Segoe UI" w:eastAsia="Times New Roman" w:hAnsi="Segoe UI" w:cs="Segoe UI"/>
+          <w:sz w:val="21"/>
+          <w:szCs w:val="21"/>
+          <w:lang w:eastAsia="en-GB"/>
+        </w:rPr>
+      </w:pPr>
+      <w:r>
+        <w:rPr>
+          <w:rFonts w:ascii="Segoe UI" w:eastAsia="Times New Roman" w:hAnsi="Segoe UI" w:cs="Segoe UI"/>
+          <w:sz w:val="21"/>
+          <w:szCs w:val="21"/>
+          <w:lang w:eastAsia="en-GB"/>
+        </w:rPr>
+        <w:t>Is there anything you'd like to change about the visual design?</w:t>
+      </w:r>
+    </w:p>
+    <w:p/>
     <w:p/>
     <w:p/>
     <w:sectPr>
@@ -174,6 +362,127 @@
     </w:sectPr>
   </w:body>
 </w:document>
+</file>
+
+<file path=word/numbering.xml><?xml version="1.0" encoding="utf-8"?>
+<w:numbering xmlns:wpc="http://schemas.microsoft.com/office/word/2010/wordprocessingCanvas" xmlns:cx="http://schemas.microsoft.com/office/drawing/2014/chartex" xmlns:cx1="http://schemas.microsoft.com/office/drawing/2015/9/8/chartex" xmlns:cx2="http://schemas.microsoft.com/office/drawing/2015/10/21/chartex" xmlns:cx3="http://schemas.microsoft.com/office/drawing/2016/5/9/chartex" xmlns:cx4="http://schemas.microsoft.com/office/drawing/2016/5/10/chartex" xmlns:cx5="http://schemas.microsoft.com/office/drawing/2016/5/11/chartex" xmlns:cx6="http://schemas.microsoft.com/office/drawing/2016/5/12/chartex" xmlns:cx7="http://schemas.microsoft.com/office/drawing/2016/5/13/chartex" xmlns:cx8="http://schemas.microsoft.com/office/drawing/2016/5/14/chartex" xmlns:mc="http://schemas.openxmlformats.org/markup-compatibility/2006" xmlns:aink="http://schemas.microsoft.com/office/drawing/2016/ink" xmlns:am3d="http://schemas.microsoft.com/office/drawing/2017/model3d" xmlns:o="urn:schemas-microsoft-com:office:office" xmlns:oel="http://schemas.microsoft.com/office/2019/extlst" xmlns:r="http://schemas.openxmlformats.org/officeDocument/2006/relationships" xmlns:m="http://schemas.openxmlformats.org/officeDocument/2006/math" xmlns:v="urn:schemas-microsoft-com:vml" xmlns:wp14="http://schemas.microsoft.com/office/word/2010/wordprocessingDrawing" xmlns:wp="http://schemas.openxmlformats.org/drawingml/2006/wordprocessingDrawing" xmlns:w10="urn:schemas-microsoft-com:office:word" xmlns:w="http://schemas.openxmlformats.org/wordprocessingml/2006/main" xmlns:w14="http://schemas.microsoft.com/office/word/2010/wordml" xmlns:w15="http://schemas.microsoft.com/office/word/2012/wordml" xmlns:w16cex="http://schemas.microsoft.com/office/word/2018/wordml/cex" xmlns:w16cid="http://schemas.microsoft.com/office/word/2016/wordml/cid" xmlns:w16="http://schemas.microsoft.com/office/word/2018/wordml" xmlns:w16sdtdh="http://schemas.microsoft.com/office/word/2020/wordml/sdtdatahash" xmlns:w16se="http://schemas.microsoft.com/office/word/2015/wordml/symex" xmlns:wpg="http://schemas.microsoft.com/office/word/2010/wordprocessingGroup" xmlns:wpi="http://schemas.microsoft.com/office/word/2010/wordprocessingInk" xmlns:wne="http://schemas.microsoft.com/office/word/2006/wordml" xmlns:wps="http://schemas.microsoft.com/office/word/2010/wordprocessingShape" mc:Ignorable="w14 w15 w16se w16cid w16 w16cex w16sdtdh wp14">
+  <w:abstractNum w:abstractNumId="0" w15:restartNumberingAfterBreak="0">
+    <w:nsid w:val="2866034A"/>
+    <w:multiLevelType w:val="multilevel"/>
+    <w:tmpl w:val="B16C1B7E"/>
+    <w:lvl w:ilvl="0">
+      <w:start w:val="1"/>
+      <w:numFmt w:val="decimal"/>
+      <w:lvlText w:val="%1."/>
+      <w:lvlJc w:val="left"/>
+      <w:pPr>
+        <w:tabs>
+          <w:tab w:val="num" w:pos="720"/>
+        </w:tabs>
+        <w:ind w:left="720" w:hanging="360"/>
+      </w:pPr>
+    </w:lvl>
+    <w:lvl w:ilvl="1" w:tentative="1">
+      <w:start w:val="1"/>
+      <w:numFmt w:val="decimal"/>
+      <w:lvlText w:val="%2."/>
+      <w:lvlJc w:val="left"/>
+      <w:pPr>
+        <w:tabs>
+          <w:tab w:val="num" w:pos="1440"/>
+        </w:tabs>
+        <w:ind w:left="1440" w:hanging="360"/>
+      </w:pPr>
+    </w:lvl>
+    <w:lvl w:ilvl="2" w:tentative="1">
+      <w:start w:val="1"/>
+      <w:numFmt w:val="decimal"/>
+      <w:lvlText w:val="%3."/>
+      <w:lvlJc w:val="left"/>
+      <w:pPr>
+        <w:tabs>
+          <w:tab w:val="num" w:pos="2160"/>
+        </w:tabs>
+        <w:ind w:left="2160" w:hanging="360"/>
+      </w:pPr>
+    </w:lvl>
+    <w:lvl w:ilvl="3" w:tentative="1">
+      <w:start w:val="1"/>
+      <w:numFmt w:val="decimal"/>
+      <w:lvlText w:val="%4."/>
+      <w:lvlJc w:val="left"/>
+      <w:pPr>
+        <w:tabs>
+          <w:tab w:val="num" w:pos="2880"/>
+        </w:tabs>
+        <w:ind w:left="2880" w:hanging="360"/>
+      </w:pPr>
+    </w:lvl>
+    <w:lvl w:ilvl="4" w:tentative="1">
+      <w:start w:val="1"/>
+      <w:numFmt w:val="decimal"/>
+      <w:lvlText w:val="%5."/>
+      <w:lvlJc w:val="left"/>
+      <w:pPr>
+        <w:tabs>
+          <w:tab w:val="num" w:pos="3600"/>
+        </w:tabs>
+        <w:ind w:left="3600" w:hanging="360"/>
+      </w:pPr>
+    </w:lvl>
+    <w:lvl w:ilvl="5" w:tentative="1">
+      <w:start w:val="1"/>
+      <w:numFmt w:val="decimal"/>
+      <w:lvlText w:val="%6."/>
+      <w:lvlJc w:val="left"/>
+      <w:pPr>
+        <w:tabs>
+          <w:tab w:val="num" w:pos="4320"/>
+        </w:tabs>
+        <w:ind w:left="4320" w:hanging="360"/>
+      </w:pPr>
+    </w:lvl>
+    <w:lvl w:ilvl="6" w:tentative="1">
+      <w:start w:val="1"/>
+      <w:numFmt w:val="decimal"/>
+      <w:lvlText w:val="%7."/>
+      <w:lvlJc w:val="left"/>
+      <w:pPr>
+        <w:tabs>
+          <w:tab w:val="num" w:pos="5040"/>
+        </w:tabs>
+        <w:ind w:left="5040" w:hanging="360"/>
+      </w:pPr>
+    </w:lvl>
+    <w:lvl w:ilvl="7" w:tentative="1">
+      <w:start w:val="1"/>
+      <w:numFmt w:val="decimal"/>
+      <w:lvlText w:val="%8."/>
+      <w:lvlJc w:val="left"/>
+      <w:pPr>
+        <w:tabs>
+          <w:tab w:val="num" w:pos="5760"/>
+        </w:tabs>
+        <w:ind w:left="5760" w:hanging="360"/>
+      </w:pPr>
+    </w:lvl>
+    <w:lvl w:ilvl="8" w:tentative="1">
+      <w:start w:val="1"/>
+      <w:numFmt w:val="decimal"/>
+      <w:lvlText w:val="%9."/>
+      <w:lvlJc w:val="left"/>
+      <w:pPr>
+        <w:tabs>
+          <w:tab w:val="num" w:pos="6480"/>
+        </w:tabs>
+        <w:ind w:left="6480" w:hanging="360"/>
+      </w:pPr>
+    </w:lvl>
+  </w:abstractNum>
+  <w:num w:numId="1" w16cid:durableId="1036665144">
+    <w:abstractNumId w:val="0"/>
+  </w:num>
+</w:numbering>
 </file>
 
 <file path=word/styles.xml><?xml version="1.0" encoding="utf-8"?>

</xml_diff>